<commit_message>
Amelioration des notes pythons
</commit_message>
<xml_diff>
--- a/note_python.docx
+++ b/note_python.docx
@@ -7,6 +7,8 @@
         <w:pStyle w:val="Titre1"/>
       </w:pPr>
       <w:bookmarkStart w:id="0" w:name="_Toc33301154"/>
+      <w:bookmarkStart w:id="1" w:name="_GoBack"/>
+      <w:bookmarkEnd w:id="1"/>
       <w:r>
         <w:t>PYTHON NOTES</w:t>
       </w:r>
@@ -181,7 +183,7 @@
                 <w:noProof/>
                 <w:webHidden/>
               </w:rPr>
-              <w:t>4</w:t>
+              <w:t>3</w:t>
             </w:r>
             <w:r>
               <w:rPr>
@@ -251,7 +253,7 @@
                 <w:noProof/>
                 <w:webHidden/>
               </w:rPr>
-              <w:t>4</w:t>
+              <w:t>3</w:t>
             </w:r>
             <w:r>
               <w:rPr>
@@ -322,7 +324,7 @@
                 <w:noProof/>
                 <w:webHidden/>
               </w:rPr>
-              <w:t>5</w:t>
+              <w:t>4</w:t>
             </w:r>
             <w:r>
               <w:rPr>
@@ -393,7 +395,7 @@
                 <w:noProof/>
                 <w:webHidden/>
               </w:rPr>
-              <w:t>6</w:t>
+              <w:t>5</w:t>
             </w:r>
             <w:r>
               <w:rPr>
@@ -463,7 +465,7 @@
                 <w:noProof/>
                 <w:webHidden/>
               </w:rPr>
-              <w:t>6</w:t>
+              <w:t>5</w:t>
             </w:r>
             <w:r>
               <w:rPr>
@@ -534,7 +536,7 @@
                 <w:noProof/>
                 <w:webHidden/>
               </w:rPr>
-              <w:t>6</w:t>
+              <w:t>5</w:t>
             </w:r>
             <w:r>
               <w:rPr>
@@ -604,7 +606,7 @@
                 <w:noProof/>
                 <w:webHidden/>
               </w:rPr>
-              <w:t>6</w:t>
+              <w:t>5</w:t>
             </w:r>
             <w:r>
               <w:rPr>
@@ -675,7 +677,7 @@
                 <w:noProof/>
                 <w:webHidden/>
               </w:rPr>
-              <w:t>7</w:t>
+              <w:t>6</w:t>
             </w:r>
             <w:r>
               <w:rPr>
@@ -745,7 +747,7 @@
                 <w:noProof/>
                 <w:webHidden/>
               </w:rPr>
-              <w:t>7</w:t>
+              <w:t>6</w:t>
             </w:r>
             <w:r>
               <w:rPr>
@@ -816,7 +818,7 @@
                 <w:noProof/>
                 <w:webHidden/>
               </w:rPr>
-              <w:t>8</w:t>
+              <w:t>7</w:t>
             </w:r>
             <w:r>
               <w:rPr>
@@ -886,7 +888,7 @@
                 <w:noProof/>
                 <w:webHidden/>
               </w:rPr>
-              <w:t>8</w:t>
+              <w:t>7</w:t>
             </w:r>
             <w:r>
               <w:rPr>
@@ -971,7 +973,7 @@
                 <w:noProof/>
                 <w:webHidden/>
               </w:rPr>
-              <w:t>9</w:t>
+              <w:t>8</w:t>
             </w:r>
             <w:r>
               <w:rPr>
@@ -1056,7 +1058,7 @@
                 <w:noProof/>
                 <w:webHidden/>
               </w:rPr>
-              <w:t>10</w:t>
+              <w:t>9</w:t>
             </w:r>
             <w:r>
               <w:rPr>
@@ -1136,7 +1138,7 @@
                 <w:noProof/>
                 <w:webHidden/>
               </w:rPr>
-              <w:t>10</w:t>
+              <w:t>9</w:t>
             </w:r>
             <w:r>
               <w:rPr>
@@ -1206,7 +1208,7 @@
                 <w:noProof/>
                 <w:webHidden/>
               </w:rPr>
-              <w:t>10</w:t>
+              <w:t>9</w:t>
             </w:r>
             <w:r>
               <w:rPr>
@@ -1278,7 +1280,7 @@
                 <w:noProof/>
                 <w:webHidden/>
               </w:rPr>
-              <w:t>11</w:t>
+              <w:t>10</w:t>
             </w:r>
             <w:r>
               <w:rPr>
@@ -1349,7 +1351,7 @@
                 <w:noProof/>
                 <w:webHidden/>
               </w:rPr>
-              <w:t>12</w:t>
+              <w:t>11</w:t>
             </w:r>
             <w:r>
               <w:rPr>
@@ -1420,7 +1422,7 @@
                 <w:noProof/>
                 <w:webHidden/>
               </w:rPr>
-              <w:t>12</w:t>
+              <w:t>11</w:t>
             </w:r>
             <w:r>
               <w:rPr>
@@ -1491,7 +1493,7 @@
                 <w:noProof/>
                 <w:webHidden/>
               </w:rPr>
-              <w:t>12</w:t>
+              <w:t>11</w:t>
             </w:r>
             <w:r>
               <w:rPr>
@@ -1561,7 +1563,7 @@
                 <w:noProof/>
                 <w:webHidden/>
               </w:rPr>
-              <w:t>14</w:t>
+              <w:t>13</w:t>
             </w:r>
             <w:r>
               <w:rPr>
@@ -1631,7 +1633,7 @@
                 <w:noProof/>
                 <w:webHidden/>
               </w:rPr>
-              <w:t>14</w:t>
+              <w:t>13</w:t>
             </w:r>
             <w:r>
               <w:rPr>
@@ -1701,7 +1703,7 @@
                 <w:noProof/>
                 <w:webHidden/>
               </w:rPr>
-              <w:t>15</w:t>
+              <w:t>14</w:t>
             </w:r>
             <w:r>
               <w:rPr>
@@ -1771,7 +1773,7 @@
                 <w:noProof/>
                 <w:webHidden/>
               </w:rPr>
-              <w:t>17</w:t>
+              <w:t>16</w:t>
             </w:r>
             <w:r>
               <w:rPr>
@@ -1841,7 +1843,7 @@
                 <w:noProof/>
                 <w:webHidden/>
               </w:rPr>
-              <w:t>17</w:t>
+              <w:t>16</w:t>
             </w:r>
             <w:r>
               <w:rPr>
@@ -1912,7 +1914,7 @@
                 <w:noProof/>
                 <w:webHidden/>
               </w:rPr>
-              <w:t>19</w:t>
+              <w:t>18</w:t>
             </w:r>
             <w:r>
               <w:rPr>
@@ -1983,7 +1985,7 @@
                 <w:noProof/>
                 <w:webHidden/>
               </w:rPr>
-              <w:t>19</w:t>
+              <w:t>18</w:t>
             </w:r>
             <w:r>
               <w:rPr>
@@ -2053,7 +2055,7 @@
                 <w:noProof/>
                 <w:webHidden/>
               </w:rPr>
-              <w:t>19</w:t>
+              <w:t>18</w:t>
             </w:r>
             <w:r>
               <w:rPr>
@@ -2124,7 +2126,7 @@
                 <w:noProof/>
                 <w:webHidden/>
               </w:rPr>
-              <w:t>20</w:t>
+              <w:t>19</w:t>
             </w:r>
             <w:r>
               <w:rPr>
@@ -2194,7 +2196,7 @@
                 <w:noProof/>
                 <w:webHidden/>
               </w:rPr>
-              <w:t>20</w:t>
+              <w:t>19</w:t>
             </w:r>
             <w:r>
               <w:rPr>
@@ -2265,7 +2267,7 @@
                 <w:noProof/>
                 <w:webHidden/>
               </w:rPr>
-              <w:t>21</w:t>
+              <w:t>20</w:t>
             </w:r>
             <w:r>
               <w:rPr>
@@ -2336,7 +2338,7 @@
                 <w:noProof/>
                 <w:webHidden/>
               </w:rPr>
-              <w:t>22</w:t>
+              <w:t>21</w:t>
             </w:r>
             <w:r>
               <w:rPr>
@@ -2407,7 +2409,7 @@
                 <w:noProof/>
                 <w:webHidden/>
               </w:rPr>
-              <w:t>22</w:t>
+              <w:t>21</w:t>
             </w:r>
             <w:r>
               <w:rPr>
@@ -2478,7 +2480,7 @@
                 <w:noProof/>
                 <w:webHidden/>
               </w:rPr>
-              <w:t>22</w:t>
+              <w:t>21</w:t>
             </w:r>
             <w:r>
               <w:rPr>
@@ -2549,7 +2551,7 @@
                 <w:noProof/>
                 <w:webHidden/>
               </w:rPr>
-              <w:t>23</w:t>
+              <w:t>22</w:t>
             </w:r>
             <w:r>
               <w:rPr>
@@ -2620,7 +2622,7 @@
                 <w:noProof/>
                 <w:webHidden/>
               </w:rPr>
-              <w:t>23</w:t>
+              <w:t>22</w:t>
             </w:r>
             <w:r>
               <w:rPr>
@@ -2691,7 +2693,7 @@
                 <w:noProof/>
                 <w:webHidden/>
               </w:rPr>
-              <w:t>23</w:t>
+              <w:t>22</w:t>
             </w:r>
             <w:r>
               <w:rPr>
@@ -2762,7 +2764,7 @@
                 <w:noProof/>
                 <w:webHidden/>
               </w:rPr>
-              <w:t>24</w:t>
+              <w:t>23</w:t>
             </w:r>
             <w:r>
               <w:rPr>
@@ -2834,7 +2836,7 @@
                 <w:noProof/>
                 <w:webHidden/>
               </w:rPr>
-              <w:t>25</w:t>
+              <w:t>24</w:t>
             </w:r>
             <w:r>
               <w:rPr>
@@ -2904,7 +2906,7 @@
                 <w:noProof/>
                 <w:webHidden/>
               </w:rPr>
-              <w:t>26</w:t>
+              <w:t>25</w:t>
             </w:r>
             <w:r>
               <w:rPr>
@@ -2975,7 +2977,7 @@
                 <w:noProof/>
                 <w:webHidden/>
               </w:rPr>
-              <w:t>28</w:t>
+              <w:t>27</w:t>
             </w:r>
             <w:r>
               <w:rPr>
@@ -3046,7 +3048,7 @@
                 <w:noProof/>
                 <w:webHidden/>
               </w:rPr>
-              <w:t>28</w:t>
+              <w:t>27</w:t>
             </w:r>
             <w:r>
               <w:rPr>
@@ -3116,7 +3118,7 @@
                 <w:noProof/>
                 <w:webHidden/>
               </w:rPr>
-              <w:t>28</w:t>
+              <w:t>27</w:t>
             </w:r>
             <w:r>
               <w:rPr>
@@ -3186,7 +3188,7 @@
                 <w:noProof/>
                 <w:webHidden/>
               </w:rPr>
-              <w:t>28</w:t>
+              <w:t>27</w:t>
             </w:r>
             <w:r>
               <w:rPr>
@@ -3256,7 +3258,7 @@
                 <w:noProof/>
                 <w:webHidden/>
               </w:rPr>
-              <w:t>28</w:t>
+              <w:t>27</w:t>
             </w:r>
             <w:r>
               <w:rPr>
@@ -3326,7 +3328,7 @@
                 <w:noProof/>
                 <w:webHidden/>
               </w:rPr>
-              <w:t>29</w:t>
+              <w:t>28</w:t>
             </w:r>
             <w:r>
               <w:rPr>
@@ -3397,7 +3399,7 @@
                 <w:noProof/>
                 <w:webHidden/>
               </w:rPr>
-              <w:t>29</w:t>
+              <w:t>28</w:t>
             </w:r>
             <w:r>
               <w:rPr>
@@ -3468,7 +3470,7 @@
                 <w:noProof/>
                 <w:webHidden/>
               </w:rPr>
-              <w:t>30</w:t>
+              <w:t>29</w:t>
             </w:r>
             <w:r>
               <w:rPr>
@@ -3540,7 +3542,7 @@
                 <w:noProof/>
                 <w:webHidden/>
               </w:rPr>
-              <w:t>30</w:t>
+              <w:t>29</w:t>
             </w:r>
             <w:r>
               <w:rPr>
@@ -3610,7 +3612,7 @@
                 <w:noProof/>
                 <w:webHidden/>
               </w:rPr>
-              <w:t>31</w:t>
+              <w:t>30</w:t>
             </w:r>
             <w:r>
               <w:rPr>
@@ -3680,7 +3682,7 @@
                 <w:noProof/>
                 <w:webHidden/>
               </w:rPr>
-              <w:t>33</w:t>
+              <w:t>32</w:t>
             </w:r>
             <w:r>
               <w:rPr>
@@ -3750,7 +3752,7 @@
                 <w:noProof/>
                 <w:webHidden/>
               </w:rPr>
-              <w:t>34</w:t>
+              <w:t>33</w:t>
             </w:r>
             <w:r>
               <w:rPr>
@@ -3820,7 +3822,7 @@
                 <w:noProof/>
                 <w:webHidden/>
               </w:rPr>
-              <w:t>34</w:t>
+              <w:t>33</w:t>
             </w:r>
             <w:r>
               <w:rPr>
@@ -3891,7 +3893,7 @@
                 <w:noProof/>
                 <w:webHidden/>
               </w:rPr>
-              <w:t>35</w:t>
+              <w:t>34</w:t>
             </w:r>
             <w:r>
               <w:rPr>
@@ -3961,7 +3963,7 @@
                 <w:noProof/>
                 <w:webHidden/>
               </w:rPr>
-              <w:t>36</w:t>
+              <w:t>35</w:t>
             </w:r>
             <w:r>
               <w:rPr>
@@ -4031,7 +4033,7 @@
                 <w:noProof/>
                 <w:webHidden/>
               </w:rPr>
-              <w:t>37</w:t>
+              <w:t>36</w:t>
             </w:r>
             <w:r>
               <w:rPr>
@@ -4102,7 +4104,7 @@
                 <w:noProof/>
                 <w:webHidden/>
               </w:rPr>
-              <w:t>37</w:t>
+              <w:t>36</w:t>
             </w:r>
             <w:r>
               <w:rPr>
@@ -4173,7 +4175,7 @@
                 <w:noProof/>
                 <w:webHidden/>
               </w:rPr>
-              <w:t>38</w:t>
+              <w:t>37</w:t>
             </w:r>
             <w:r>
               <w:rPr>
@@ -4244,7 +4246,7 @@
                 <w:noProof/>
                 <w:webHidden/>
               </w:rPr>
-              <w:t>39</w:t>
+              <w:t>38</w:t>
             </w:r>
             <w:r>
               <w:rPr>
@@ -4315,7 +4317,7 @@
                 <w:noProof/>
                 <w:webHidden/>
               </w:rPr>
-              <w:t>40</w:t>
+              <w:t>39</w:t>
             </w:r>
             <w:r>
               <w:rPr>
@@ -4386,7 +4388,7 @@
                 <w:noProof/>
                 <w:webHidden/>
               </w:rPr>
-              <w:t>42</w:t>
+              <w:t>41</w:t>
             </w:r>
             <w:r>
               <w:rPr>
@@ -4457,7 +4459,7 @@
                 <w:noProof/>
                 <w:webHidden/>
               </w:rPr>
-              <w:t>43</w:t>
+              <w:t>42</w:t>
             </w:r>
             <w:r>
               <w:rPr>
@@ -4529,7 +4531,7 @@
                 <w:noProof/>
                 <w:webHidden/>
               </w:rPr>
-              <w:t>44</w:t>
+              <w:t>43</w:t>
             </w:r>
             <w:r>
               <w:rPr>
@@ -4599,7 +4601,7 @@
                 <w:noProof/>
                 <w:webHidden/>
               </w:rPr>
-              <w:t>44</w:t>
+              <w:t>43</w:t>
             </w:r>
             <w:r>
               <w:rPr>
@@ -4669,7 +4671,7 @@
                 <w:noProof/>
                 <w:webHidden/>
               </w:rPr>
-              <w:t>45</w:t>
+              <w:t>44</w:t>
             </w:r>
             <w:r>
               <w:rPr>
@@ -4740,7 +4742,7 @@
                 <w:noProof/>
                 <w:webHidden/>
               </w:rPr>
-              <w:t>46</w:t>
+              <w:t>45</w:t>
             </w:r>
             <w:r>
               <w:rPr>
@@ -4811,7 +4813,7 @@
                 <w:noProof/>
                 <w:webHidden/>
               </w:rPr>
-              <w:t>47</w:t>
+              <w:t>46</w:t>
             </w:r>
             <w:r>
               <w:rPr>
@@ -4881,7 +4883,7 @@
                 <w:noProof/>
                 <w:webHidden/>
               </w:rPr>
-              <w:t>47</w:t>
+              <w:t>46</w:t>
             </w:r>
             <w:r>
               <w:rPr>
@@ -4951,7 +4953,7 @@
                 <w:noProof/>
                 <w:webHidden/>
               </w:rPr>
-              <w:t>49</w:t>
+              <w:t>48</w:t>
             </w:r>
             <w:r>
               <w:rPr>
@@ -5021,7 +5023,7 @@
                 <w:noProof/>
                 <w:webHidden/>
               </w:rPr>
-              <w:t>51</w:t>
+              <w:t>50</w:t>
             </w:r>
             <w:r>
               <w:rPr>
@@ -5065,8 +5067,6 @@
       <w:r>
         <w:br w:type="page"/>
       </w:r>
-      <w:bookmarkStart w:id="1" w:name="_GoBack"/>
-      <w:bookmarkEnd w:id="1"/>
       <w:r>
         <w:rPr>
           <w:b/>
@@ -9485,8 +9485,14 @@
     <w:p>
       <w:pPr>
         <w:pStyle w:val="Compact"/>
-      </w:pPr>
-      <w:r>
+        <w:rPr>
+          <w:lang w:val="fr-FR"/>
+        </w:rPr>
+      </w:pPr>
+      <w:r>
+        <w:rPr>
+          <w:lang w:val="fr-FR"/>
+        </w:rPr>
         <w:t>False</w:t>
       </w:r>
     </w:p>
@@ -24579,7 +24585,7 @@
           <w:color w:val="008000"/>
           <w:sz w:val="21"/>
           <w:szCs w:val="21"/>
-          <w:lang w:val="en-US" w:eastAsia="fr-FR"/>
+          <w:lang w:eastAsia="fr-FR"/>
         </w:rPr>
       </w:pPr>
       <w:r>
@@ -24588,7 +24594,7 @@
           <w:color w:val="0000FF"/>
           <w:sz w:val="21"/>
           <w:szCs w:val="21"/>
-          <w:lang w:val="en-US" w:eastAsia="fr-FR"/>
+          <w:lang w:eastAsia="fr-FR"/>
         </w:rPr>
         <w:t>print</w:t>
       </w:r>
@@ -24598,7 +24604,7 @@
           <w:color w:val="000000"/>
           <w:sz w:val="21"/>
           <w:szCs w:val="21"/>
-          <w:lang w:val="en-US" w:eastAsia="fr-FR"/>
+          <w:lang w:eastAsia="fr-FR"/>
         </w:rPr>
         <w:t xml:space="preserve"> </w:t>
       </w:r>
@@ -24608,7 +24614,7 @@
           <w:color w:val="267F99"/>
           <w:sz w:val="21"/>
           <w:szCs w:val="21"/>
-          <w:lang w:val="en-US" w:eastAsia="fr-FR"/>
+          <w:lang w:eastAsia="fr-FR"/>
         </w:rPr>
         <w:t>dict</w:t>
       </w:r>
@@ -24618,7 +24624,7 @@
           <w:color w:val="000000"/>
           <w:sz w:val="21"/>
           <w:szCs w:val="21"/>
-          <w:lang w:val="en-US" w:eastAsia="fr-FR"/>
+          <w:lang w:eastAsia="fr-FR"/>
         </w:rPr>
         <w:t xml:space="preserve">      </w:t>
       </w:r>
@@ -24628,7 +24634,7 @@
           <w:color w:val="008000"/>
           <w:sz w:val="21"/>
           <w:szCs w:val="21"/>
-          <w:lang w:val="en-US" w:eastAsia="fr-FR"/>
+          <w:lang w:eastAsia="fr-FR"/>
         </w:rPr>
         <w:t>## {'a':1, 'c':3}</w:t>
       </w:r>
@@ -24642,7 +24648,7 @@
           <w:color w:val="008000"/>
           <w:sz w:val="21"/>
           <w:szCs w:val="21"/>
-          <w:lang w:val="en-US" w:eastAsia="fr-FR"/>
+          <w:lang w:eastAsia="fr-FR"/>
         </w:rPr>
       </w:pPr>
     </w:p>
@@ -26968,16 +26974,16 @@
           <w:color w:val="000000"/>
           <w:sz w:val="21"/>
           <w:szCs w:val="21"/>
-          <w:lang w:val="en-US" w:eastAsia="fr-FR"/>
-        </w:rPr>
-      </w:pPr>
-      <w:r>
-        <w:rPr>
-          <w:rFonts w:ascii="Consolas" w:eastAsia="Times New Roman" w:hAnsi="Consolas" w:cs="Times New Roman"/>
-          <w:color w:val="000000"/>
-          <w:sz w:val="21"/>
-          <w:szCs w:val="21"/>
-          <w:lang w:val="en-US" w:eastAsia="fr-FR"/>
+          <w:lang w:eastAsia="fr-FR"/>
+        </w:rPr>
+      </w:pPr>
+      <w:r>
+        <w:rPr>
+          <w:rFonts w:ascii="Consolas" w:eastAsia="Times New Roman" w:hAnsi="Consolas" w:cs="Times New Roman"/>
+          <w:color w:val="000000"/>
+          <w:sz w:val="21"/>
+          <w:szCs w:val="21"/>
+          <w:lang w:eastAsia="fr-FR"/>
         </w:rPr>
         <w:t xml:space="preserve">match = re.search(pat, </w:t>
       </w:r>
@@ -26987,7 +26993,7 @@
           <w:color w:val="267F99"/>
           <w:sz w:val="21"/>
           <w:szCs w:val="21"/>
-          <w:lang w:val="en-US" w:eastAsia="fr-FR"/>
+          <w:lang w:eastAsia="fr-FR"/>
         </w:rPr>
         <w:t>str</w:t>
       </w:r>
@@ -26997,7 +27003,7 @@
           <w:color w:val="000000"/>
           <w:sz w:val="21"/>
           <w:szCs w:val="21"/>
-          <w:lang w:val="en-US" w:eastAsia="fr-FR"/>
+          <w:lang w:eastAsia="fr-FR"/>
         </w:rPr>
         <w:t xml:space="preserve">) </w:t>
       </w:r>
@@ -27007,7 +27013,6 @@
         <w:spacing w:after="0" w:line="240" w:lineRule="auto"/>
         <w:rPr>
           <w:sz w:val="24"/>
-          <w:lang w:val="en-US"/>
         </w:rPr>
       </w:pPr>
     </w:p>
@@ -29922,7 +29927,7 @@
           <w:color w:val="000000"/>
           <w:sz w:val="21"/>
           <w:szCs w:val="21"/>
-          <w:lang w:eastAsia="fr-FR"/>
+          <w:lang w:val="en-US" w:eastAsia="fr-FR"/>
         </w:rPr>
       </w:pPr>
       <w:r>
@@ -29931,7 +29936,7 @@
           <w:color w:val="AF00DB"/>
           <w:sz w:val="21"/>
           <w:szCs w:val="21"/>
-          <w:lang w:eastAsia="fr-FR"/>
+          <w:lang w:val="en-US" w:eastAsia="fr-FR"/>
         </w:rPr>
         <w:t>if</w:t>
       </w:r>
@@ -29941,7 +29946,7 @@
           <w:color w:val="000000"/>
           <w:sz w:val="21"/>
           <w:szCs w:val="21"/>
-          <w:lang w:eastAsia="fr-FR"/>
+          <w:lang w:val="en-US" w:eastAsia="fr-FR"/>
         </w:rPr>
         <w:t xml:space="preserve"> match:</w:t>
       </w:r>
@@ -29955,7 +29960,7 @@
           <w:color w:val="000000"/>
           <w:sz w:val="21"/>
           <w:szCs w:val="21"/>
-          <w:lang w:eastAsia="fr-FR"/>
+          <w:lang w:val="en-US" w:eastAsia="fr-FR"/>
         </w:rPr>
       </w:pPr>
       <w:r>
@@ -29964,7 +29969,7 @@
           <w:color w:val="0000FF"/>
           <w:sz w:val="21"/>
           <w:szCs w:val="21"/>
-          <w:lang w:eastAsia="fr-FR"/>
+          <w:lang w:val="en-US" w:eastAsia="fr-FR"/>
         </w:rPr>
         <w:t>print</w:t>
       </w:r>
@@ -29974,7 +29979,7 @@
           <w:color w:val="000000"/>
           <w:sz w:val="21"/>
           <w:szCs w:val="21"/>
-          <w:lang w:eastAsia="fr-FR"/>
+          <w:lang w:val="en-US" w:eastAsia="fr-FR"/>
         </w:rPr>
         <w:t xml:space="preserve"> match.group()  </w:t>
       </w:r>
@@ -29984,7 +29989,7 @@
           <w:color w:val="008000"/>
           <w:sz w:val="21"/>
           <w:szCs w:val="21"/>
-          <w:lang w:eastAsia="fr-FR"/>
+          <w:lang w:val="en-US" w:eastAsia="fr-FR"/>
         </w:rPr>
         <w:t>## 'b@google'</w:t>
       </w:r>
@@ -29995,6 +30000,7 @@
         <w:rPr>
           <w:rFonts w:cstheme="minorHAnsi"/>
           <w:sz w:val="24"/>
+          <w:lang w:val="en-US"/>
         </w:rPr>
       </w:pPr>
     </w:p>
@@ -30004,6 +30010,7 @@
         <w:rPr>
           <w:rFonts w:cstheme="minorHAnsi"/>
           <w:sz w:val="24"/>
+          <w:lang w:val="en-US"/>
         </w:rPr>
       </w:pPr>
     </w:p>
@@ -30013,6 +30020,7 @@
         <w:rPr>
           <w:rFonts w:cstheme="minorHAnsi"/>
           <w:sz w:val="24"/>
+          <w:lang w:val="en-US"/>
         </w:rPr>
       </w:pPr>
     </w:p>
@@ -30407,7 +30415,7 @@
           <w:color w:val="000000"/>
           <w:sz w:val="21"/>
           <w:szCs w:val="21"/>
-          <w:lang w:eastAsia="fr-FR"/>
+          <w:lang w:val="en-US" w:eastAsia="fr-FR"/>
         </w:rPr>
       </w:pPr>
       <w:r>
@@ -30426,7 +30434,7 @@
           <w:color w:val="0000FF"/>
           <w:sz w:val="21"/>
           <w:szCs w:val="21"/>
-          <w:lang w:eastAsia="fr-FR"/>
+          <w:lang w:val="en-US" w:eastAsia="fr-FR"/>
         </w:rPr>
         <w:t>print</w:t>
       </w:r>
@@ -30436,7 +30444,7 @@
           <w:color w:val="000000"/>
           <w:sz w:val="21"/>
           <w:szCs w:val="21"/>
-          <w:lang w:eastAsia="fr-FR"/>
+          <w:lang w:val="en-US" w:eastAsia="fr-FR"/>
         </w:rPr>
         <w:t xml:space="preserve"> match.group()  </w:t>
       </w:r>
@@ -30446,7 +30454,7 @@
           <w:color w:val="008000"/>
           <w:sz w:val="21"/>
           <w:szCs w:val="21"/>
-          <w:lang w:eastAsia="fr-FR"/>
+          <w:lang w:val="en-US" w:eastAsia="fr-FR"/>
         </w:rPr>
         <w:t>## 'alice-b@google.com'</w:t>
       </w:r>
@@ -30457,6 +30465,7 @@
         <w:rPr>
           <w:rFonts w:cstheme="minorHAnsi"/>
           <w:sz w:val="24"/>
+          <w:lang w:val="en-US"/>
         </w:rPr>
       </w:pPr>
     </w:p>
@@ -33835,8 +33844,14 @@
     <w:p>
       <w:pPr>
         <w:pStyle w:val="FirstParagraph"/>
-      </w:pPr>
-      <w:r>
+        <w:rPr>
+          <w:lang w:val="fr-FR"/>
+        </w:rPr>
+      </w:pPr>
+      <w:r>
+        <w:rPr>
+          <w:lang w:val="fr-FR"/>
+        </w:rPr>
         <w:t xml:space="preserve">Exemple classique d’une classe : </w:t>
       </w:r>
     </w:p>
@@ -35133,19 +35148,43 @@
     <w:p>
       <w:pPr>
         <w:pStyle w:val="Titre3"/>
-        <w:rPr>
-          <w:lang w:val="en-US"/>
-        </w:rPr>
       </w:pPr>
       <w:bookmarkStart w:id="41" w:name="_Toc33301194"/>
       <w:r>
-        <w:rPr>
-          <w:lang w:val="en-US"/>
-        </w:rPr>
         <w:lastRenderedPageBreak/>
         <w:t>Redéfinition de fonctions</w:t>
       </w:r>
       <w:bookmarkEnd w:id="41"/>
+    </w:p>
+    <w:p>
+      <w:pPr>
+        <w:shd w:val="clear" w:color="auto" w:fill="FFFFFF"/>
+        <w:spacing w:line="240" w:lineRule="atLeast"/>
+        <w:rPr>
+          <w:rFonts w:ascii="Lucida Console" w:hAnsi="Lucida Console"/>
+          <w:color w:val="000000"/>
+          <w:sz w:val="18"/>
+          <w:szCs w:val="18"/>
+        </w:rPr>
+      </w:pPr>
+      <w:r>
+        <w:rPr>
+          <w:rFonts w:ascii="Lucida Console" w:hAnsi="Lucida Console"/>
+          <w:color w:val="0000FF"/>
+          <w:sz w:val="18"/>
+          <w:szCs w:val="18"/>
+        </w:rPr>
+        <w:t>class</w:t>
+      </w:r>
+      <w:r>
+        <w:rPr>
+          <w:rFonts w:ascii="Lucida Console" w:hAnsi="Lucida Console"/>
+          <w:color w:val="000000"/>
+          <w:sz w:val="18"/>
+          <w:szCs w:val="18"/>
+        </w:rPr>
+        <w:t xml:space="preserve"> Foo:</w:t>
+      </w:r>
     </w:p>
     <w:p>
       <w:pPr>
@@ -35159,6 +35198,15 @@
           <w:lang w:val="en-US"/>
         </w:rPr>
       </w:pPr>
+      <w:r>
+        <w:rPr>
+          <w:rFonts w:ascii="Lucida Console" w:hAnsi="Lucida Console"/>
+          <w:color w:val="000000"/>
+          <w:sz w:val="18"/>
+          <w:szCs w:val="18"/>
+        </w:rPr>
+        <w:t xml:space="preserve">  </w:t>
+      </w:r>
       <w:r>
         <w:rPr>
           <w:rFonts w:ascii="Lucida Console" w:hAnsi="Lucida Console"/>
@@ -35167,7 +35215,7 @@
           <w:szCs w:val="18"/>
           <w:lang w:val="en-US"/>
         </w:rPr>
-        <w:t>class</w:t>
+        <w:t>def</w:t>
       </w:r>
       <w:r>
         <w:rPr>
@@ -35177,7 +35225,7 @@
           <w:szCs w:val="18"/>
           <w:lang w:val="en-US"/>
         </w:rPr>
-        <w:t xml:space="preserve"> Foo:</w:t>
+        <w:t xml:space="preserve"> __len__(self):</w:t>
       </w:r>
     </w:p>
     <w:p>
@@ -35200,7 +35248,7 @@
           <w:szCs w:val="18"/>
           <w:lang w:val="en-US"/>
         </w:rPr>
-        <w:t xml:space="preserve">  </w:t>
+        <w:t xml:space="preserve">    </w:t>
       </w:r>
       <w:r>
         <w:rPr>
@@ -35210,7 +35258,7 @@
           <w:szCs w:val="18"/>
           <w:lang w:val="en-US"/>
         </w:rPr>
-        <w:t>def</w:t>
+        <w:t>return</w:t>
       </w:r>
       <w:r>
         <w:rPr>
@@ -35220,22 +35268,23 @@
           <w:szCs w:val="18"/>
           <w:lang w:val="en-US"/>
         </w:rPr>
-        <w:t xml:space="preserve"> __len__(self):</w:t>
-      </w:r>
-    </w:p>
-    <w:p>
-      <w:pPr>
-        <w:shd w:val="clear" w:color="auto" w:fill="FFFFFF"/>
-        <w:spacing w:line="240" w:lineRule="atLeast"/>
+        <w:t xml:space="preserve"> </w:t>
+      </w:r>
+      <w:r>
         <w:rPr>
           <w:rFonts w:ascii="Lucida Console" w:hAnsi="Lucida Console"/>
-          <w:color w:val="000000"/>
+          <w:color w:val="09885A"/>
           <w:sz w:val="18"/>
           <w:szCs w:val="18"/>
           <w:lang w:val="en-US"/>
         </w:rPr>
-      </w:pPr>
-      <w:r>
+        <w:t>17</w:t>
+      </w:r>
+    </w:p>
+    <w:p>
+      <w:pPr>
+        <w:shd w:val="clear" w:color="auto" w:fill="FFFFFF"/>
+        <w:spacing w:line="240" w:lineRule="atLeast"/>
         <w:rPr>
           <w:rFonts w:ascii="Lucida Console" w:hAnsi="Lucida Console"/>
           <w:color w:val="000000"/>
@@ -35243,7 +35292,16 @@
           <w:szCs w:val="18"/>
           <w:lang w:val="en-US"/>
         </w:rPr>
-        <w:t xml:space="preserve">    </w:t>
+      </w:pPr>
+      <w:r>
+        <w:rPr>
+          <w:rFonts w:ascii="Lucida Console" w:hAnsi="Lucida Console"/>
+          <w:color w:val="000000"/>
+          <w:sz w:val="18"/>
+          <w:szCs w:val="18"/>
+          <w:lang w:val="en-US"/>
+        </w:rPr>
+        <w:t xml:space="preserve">  </w:t>
       </w:r>
       <w:r>
         <w:rPr>
@@ -35253,7 +35311,7 @@
           <w:szCs w:val="18"/>
           <w:lang w:val="en-US"/>
         </w:rPr>
-        <w:t>return</w:t>
+        <w:t>def</w:t>
       </w:r>
       <w:r>
         <w:rPr>
@@ -35263,7 +35321,50 @@
           <w:szCs w:val="18"/>
           <w:lang w:val="en-US"/>
         </w:rPr>
-        <w:t xml:space="preserve"> </w:t>
+        <w:t xml:space="preserve"> __call__(self, x):</w:t>
+      </w:r>
+    </w:p>
+    <w:p>
+      <w:pPr>
+        <w:shd w:val="clear" w:color="auto" w:fill="FFFFFF"/>
+        <w:spacing w:line="240" w:lineRule="atLeast"/>
+        <w:rPr>
+          <w:rFonts w:ascii="Lucida Console" w:hAnsi="Lucida Console"/>
+          <w:color w:val="000000"/>
+          <w:sz w:val="18"/>
+          <w:szCs w:val="18"/>
+          <w:lang w:val="en-US"/>
+        </w:rPr>
+      </w:pPr>
+      <w:r>
+        <w:rPr>
+          <w:rFonts w:ascii="Lucida Console" w:hAnsi="Lucida Console"/>
+          <w:color w:val="000000"/>
+          <w:sz w:val="18"/>
+          <w:szCs w:val="18"/>
+          <w:lang w:val="en-US"/>
+        </w:rPr>
+        <w:t xml:space="preserve">    </w:t>
+      </w:r>
+      <w:r>
+        <w:rPr>
+          <w:rFonts w:ascii="Lucida Console" w:hAnsi="Lucida Console"/>
+          <w:color w:val="0000FF"/>
+          <w:sz w:val="18"/>
+          <w:szCs w:val="18"/>
+          <w:lang w:val="en-US"/>
+        </w:rPr>
+        <w:t>return</w:t>
+      </w:r>
+      <w:r>
+        <w:rPr>
+          <w:rFonts w:ascii="Lucida Console" w:hAnsi="Lucida Console"/>
+          <w:color w:val="000000"/>
+          <w:sz w:val="18"/>
+          <w:szCs w:val="18"/>
+          <w:lang w:val="en-US"/>
+        </w:rPr>
+        <w:t xml:space="preserve"> x + </w:t>
       </w:r>
       <w:r>
         <w:rPr>
@@ -35273,102 +35374,6 @@
           <w:szCs w:val="18"/>
           <w:lang w:val="en-US"/>
         </w:rPr>
-        <w:t>17</w:t>
-      </w:r>
-    </w:p>
-    <w:p>
-      <w:pPr>
-        <w:shd w:val="clear" w:color="auto" w:fill="FFFFFF"/>
-        <w:spacing w:line="240" w:lineRule="atLeast"/>
-        <w:rPr>
-          <w:rFonts w:ascii="Lucida Console" w:hAnsi="Lucida Console"/>
-          <w:color w:val="000000"/>
-          <w:sz w:val="18"/>
-          <w:szCs w:val="18"/>
-          <w:lang w:val="en-US"/>
-        </w:rPr>
-      </w:pPr>
-      <w:r>
-        <w:rPr>
-          <w:rFonts w:ascii="Lucida Console" w:hAnsi="Lucida Console"/>
-          <w:color w:val="000000"/>
-          <w:sz w:val="18"/>
-          <w:szCs w:val="18"/>
-          <w:lang w:val="en-US"/>
-        </w:rPr>
-        <w:t xml:space="preserve">  </w:t>
-      </w:r>
-      <w:r>
-        <w:rPr>
-          <w:rFonts w:ascii="Lucida Console" w:hAnsi="Lucida Console"/>
-          <w:color w:val="0000FF"/>
-          <w:sz w:val="18"/>
-          <w:szCs w:val="18"/>
-          <w:lang w:val="en-US"/>
-        </w:rPr>
-        <w:t>def</w:t>
-      </w:r>
-      <w:r>
-        <w:rPr>
-          <w:rFonts w:ascii="Lucida Console" w:hAnsi="Lucida Console"/>
-          <w:color w:val="000000"/>
-          <w:sz w:val="18"/>
-          <w:szCs w:val="18"/>
-          <w:lang w:val="en-US"/>
-        </w:rPr>
-        <w:t xml:space="preserve"> __call__(self, x):</w:t>
-      </w:r>
-    </w:p>
-    <w:p>
-      <w:pPr>
-        <w:shd w:val="clear" w:color="auto" w:fill="FFFFFF"/>
-        <w:spacing w:line="240" w:lineRule="atLeast"/>
-        <w:rPr>
-          <w:rFonts w:ascii="Lucida Console" w:hAnsi="Lucida Console"/>
-          <w:color w:val="000000"/>
-          <w:sz w:val="18"/>
-          <w:szCs w:val="18"/>
-          <w:lang w:val="en-US"/>
-        </w:rPr>
-      </w:pPr>
-      <w:r>
-        <w:rPr>
-          <w:rFonts w:ascii="Lucida Console" w:hAnsi="Lucida Console"/>
-          <w:color w:val="000000"/>
-          <w:sz w:val="18"/>
-          <w:szCs w:val="18"/>
-          <w:lang w:val="en-US"/>
-        </w:rPr>
-        <w:t xml:space="preserve">    </w:t>
-      </w:r>
-      <w:r>
-        <w:rPr>
-          <w:rFonts w:ascii="Lucida Console" w:hAnsi="Lucida Console"/>
-          <w:color w:val="0000FF"/>
-          <w:sz w:val="18"/>
-          <w:szCs w:val="18"/>
-          <w:lang w:val="en-US"/>
-        </w:rPr>
-        <w:t>return</w:t>
-      </w:r>
-      <w:r>
-        <w:rPr>
-          <w:rFonts w:ascii="Lucida Console" w:hAnsi="Lucida Console"/>
-          <w:color w:val="000000"/>
-          <w:sz w:val="18"/>
-          <w:szCs w:val="18"/>
-          <w:lang w:val="en-US"/>
-        </w:rPr>
-        <w:t xml:space="preserve"> x + </w:t>
-      </w:r>
-      <w:r>
-        <w:rPr>
-          <w:rFonts w:ascii="Lucida Console" w:hAnsi="Lucida Console"/>
-          <w:color w:val="09885A"/>
-          <w:sz w:val="18"/>
-          <w:szCs w:val="18"/>
-          <w:lang w:val="en-US"/>
-        </w:rPr>
         <w:t>42</w:t>
       </w:r>
     </w:p>
@@ -35437,7 +35442,6 @@
           <w:color w:val="008000"/>
           <w:sz w:val="18"/>
           <w:szCs w:val="18"/>
-          <w:lang w:val="en-US"/>
         </w:rPr>
       </w:pPr>
       <w:r>
@@ -35446,7 +35450,6 @@
           <w:color w:val="000000"/>
           <w:sz w:val="18"/>
           <w:szCs w:val="18"/>
-          <w:lang w:val="en-US"/>
         </w:rPr>
         <w:t>f(</w:t>
       </w:r>
@@ -35456,7 +35459,6 @@
           <w:color w:val="09885A"/>
           <w:sz w:val="18"/>
           <w:szCs w:val="18"/>
-          <w:lang w:val="en-US"/>
         </w:rPr>
         <w:t>8</w:t>
       </w:r>
@@ -35466,7 +35468,6 @@
           <w:color w:val="000000"/>
           <w:sz w:val="18"/>
           <w:szCs w:val="18"/>
-          <w:lang w:val="en-US"/>
         </w:rPr>
         <w:t xml:space="preserve">) </w:t>
       </w:r>
@@ -35476,7 +35477,6 @@
           <w:color w:val="008000"/>
           <w:sz w:val="18"/>
           <w:szCs w:val="18"/>
-          <w:lang w:val="en-US"/>
         </w:rPr>
         <w:t>#50 &lt;==&gt; f.__call__(8)</w:t>
       </w:r>
@@ -35490,7 +35490,6 @@
           <w:color w:val="008000"/>
           <w:sz w:val="18"/>
           <w:szCs w:val="18"/>
-          <w:lang w:val="en-US"/>
         </w:rPr>
       </w:pPr>
     </w:p>
@@ -35503,25 +35502,15 @@
           <w:color w:val="008000"/>
           <w:sz w:val="18"/>
           <w:szCs w:val="18"/>
-          <w:lang w:val="en-US"/>
         </w:rPr>
       </w:pPr>
       <w:bookmarkStart w:id="42" w:name="_Toc33301195"/>
       <w:r>
-        <w:rPr>
-          <w:lang w:val="en-US"/>
-        </w:rPr>
         <w:t>ITERATORS</w:t>
       </w:r>
       <w:bookmarkEnd w:id="42"/>
     </w:p>
-    <w:p>
-      <w:pPr>
-        <w:rPr>
-          <w:lang w:val="en-US"/>
-        </w:rPr>
-      </w:pPr>
-    </w:p>
+    <w:p/>
     <w:p>
       <w:pPr>
         <w:pStyle w:val="Titre3"/>
@@ -35627,7 +35616,7 @@
           <w:color w:val="000000"/>
           <w:sz w:val="18"/>
           <w:szCs w:val="18"/>
-          <w:lang w:val="en-US" w:eastAsia="fr-FR"/>
+          <w:lang w:eastAsia="fr-FR"/>
         </w:rPr>
       </w:pPr>
       <w:r>
@@ -35636,7 +35625,7 @@
           <w:color w:val="000000"/>
           <w:sz w:val="18"/>
           <w:szCs w:val="18"/>
-          <w:lang w:val="en-US" w:eastAsia="fr-FR"/>
+          <w:lang w:eastAsia="fr-FR"/>
         </w:rPr>
         <w:t>x = {</w:t>
       </w:r>
@@ -35646,7 +35635,7 @@
           <w:color w:val="A31515"/>
           <w:sz w:val="18"/>
           <w:szCs w:val="18"/>
-          <w:lang w:val="en-US" w:eastAsia="fr-FR"/>
+          <w:lang w:eastAsia="fr-FR"/>
         </w:rPr>
         <w:t>'foo'</w:t>
       </w:r>
@@ -35656,7 +35645,7 @@
           <w:color w:val="000000"/>
           <w:sz w:val="18"/>
           <w:szCs w:val="18"/>
-          <w:lang w:val="en-US" w:eastAsia="fr-FR"/>
+          <w:lang w:eastAsia="fr-FR"/>
         </w:rPr>
         <w:t xml:space="preserve">, </w:t>
       </w:r>
@@ -35666,193 +35655,11 @@
           <w:color w:val="A31515"/>
           <w:sz w:val="18"/>
           <w:szCs w:val="18"/>
-          <w:lang w:val="en-US" w:eastAsia="fr-FR"/>
+          <w:lang w:eastAsia="fr-FR"/>
         </w:rPr>
         <w:t>'bar'</w:t>
       </w:r>
       <w:r>
-        <w:rPr>
-          <w:rFonts w:ascii="Lucida Console" w:eastAsia="Times New Roman" w:hAnsi="Lucida Console" w:cs="Times New Roman"/>
-          <w:color w:val="000000"/>
-          <w:sz w:val="18"/>
-          <w:szCs w:val="18"/>
-          <w:lang w:val="en-US" w:eastAsia="fr-FR"/>
-        </w:rPr>
-        <w:t>}</w:t>
-      </w:r>
-    </w:p>
-    <w:p>
-      <w:pPr>
-        <w:shd w:val="clear" w:color="auto" w:fill="FFFFFF"/>
-        <w:spacing w:after="0" w:line="240" w:lineRule="atLeast"/>
-        <w:rPr>
-          <w:rFonts w:ascii="Lucida Console" w:eastAsia="Times New Roman" w:hAnsi="Lucida Console" w:cs="Times New Roman"/>
-          <w:color w:val="000000"/>
-          <w:sz w:val="18"/>
-          <w:szCs w:val="18"/>
-          <w:lang w:val="en-US" w:eastAsia="fr-FR"/>
-        </w:rPr>
-      </w:pPr>
-      <w:r>
-        <w:rPr>
-          <w:rFonts w:ascii="Lucida Console" w:eastAsia="Times New Roman" w:hAnsi="Lucida Console" w:cs="Times New Roman"/>
-          <w:color w:val="000000"/>
-          <w:sz w:val="18"/>
-          <w:szCs w:val="18"/>
-          <w:lang w:val="en-US" w:eastAsia="fr-FR"/>
-        </w:rPr>
-        <w:t xml:space="preserve">type(x) </w:t>
-      </w:r>
-      <w:r>
-        <w:rPr>
-          <w:rFonts w:ascii="Lucida Console" w:eastAsia="Times New Roman" w:hAnsi="Lucida Console" w:cs="Times New Roman"/>
-          <w:color w:val="008000"/>
-          <w:sz w:val="18"/>
-          <w:szCs w:val="18"/>
-          <w:lang w:val="en-US" w:eastAsia="fr-FR"/>
-        </w:rPr>
-        <w:t>#list</w:t>
-      </w:r>
-    </w:p>
-    <w:p>
-      <w:pPr>
-        <w:shd w:val="clear" w:color="auto" w:fill="FFFFFF"/>
-        <w:spacing w:after="0" w:line="240" w:lineRule="atLeast"/>
-        <w:rPr>
-          <w:rFonts w:ascii="Lucida Console" w:eastAsia="Times New Roman" w:hAnsi="Lucida Console" w:cs="Times New Roman"/>
-          <w:color w:val="000000"/>
-          <w:sz w:val="18"/>
-          <w:szCs w:val="18"/>
-          <w:lang w:val="en-US" w:eastAsia="fr-FR"/>
-        </w:rPr>
-      </w:pPr>
-      <w:r>
-        <w:rPr>
-          <w:rFonts w:ascii="Lucida Console" w:eastAsia="Times New Roman" w:hAnsi="Lucida Console" w:cs="Times New Roman"/>
-          <w:color w:val="000000"/>
-          <w:sz w:val="18"/>
-          <w:szCs w:val="18"/>
-          <w:lang w:val="en-US" w:eastAsia="fr-FR"/>
-        </w:rPr>
-        <w:t xml:space="preserve">next(x) </w:t>
-      </w:r>
-      <w:r>
-        <w:rPr>
-          <w:rFonts w:ascii="Lucida Console" w:eastAsia="Times New Roman" w:hAnsi="Lucida Console" w:cs="Times New Roman"/>
-          <w:color w:val="008000"/>
-          <w:sz w:val="18"/>
-          <w:szCs w:val="18"/>
-          <w:lang w:val="en-US" w:eastAsia="fr-FR"/>
-        </w:rPr>
-        <w:t>#TypeError : 'list object is not an iterator'</w:t>
-      </w:r>
-    </w:p>
-    <w:p>
-      <w:pPr>
-        <w:shd w:val="clear" w:color="auto" w:fill="FFFFFF"/>
-        <w:spacing w:after="0" w:line="240" w:lineRule="atLeast"/>
-        <w:rPr>
-          <w:rFonts w:ascii="Lucida Console" w:eastAsia="Times New Roman" w:hAnsi="Lucida Console" w:cs="Times New Roman"/>
-          <w:color w:val="000000"/>
-          <w:sz w:val="18"/>
-          <w:szCs w:val="18"/>
-          <w:lang w:val="en-US" w:eastAsia="fr-FR"/>
-        </w:rPr>
-      </w:pPr>
-    </w:p>
-    <w:p>
-      <w:pPr>
-        <w:shd w:val="clear" w:color="auto" w:fill="FFFFFF"/>
-        <w:spacing w:after="0" w:line="240" w:lineRule="atLeast"/>
-        <w:rPr>
-          <w:rFonts w:ascii="Lucida Console" w:eastAsia="Times New Roman" w:hAnsi="Lucida Console" w:cs="Times New Roman"/>
-          <w:color w:val="000000"/>
-          <w:sz w:val="18"/>
-          <w:szCs w:val="18"/>
-          <w:lang w:val="en-US" w:eastAsia="fr-FR"/>
-        </w:rPr>
-      </w:pPr>
-      <w:r>
-        <w:rPr>
-          <w:rFonts w:ascii="Lucida Console" w:eastAsia="Times New Roman" w:hAnsi="Lucida Console" w:cs="Times New Roman"/>
-          <w:color w:val="000000"/>
-          <w:sz w:val="18"/>
-          <w:szCs w:val="18"/>
-          <w:lang w:val="en-US" w:eastAsia="fr-FR"/>
-        </w:rPr>
-        <w:t>y = iter(x)</w:t>
-      </w:r>
-    </w:p>
-    <w:p>
-      <w:pPr>
-        <w:shd w:val="clear" w:color="auto" w:fill="FFFFFF"/>
-        <w:spacing w:after="0" w:line="240" w:lineRule="atLeast"/>
-        <w:rPr>
-          <w:rFonts w:ascii="Lucida Console" w:eastAsia="Times New Roman" w:hAnsi="Lucida Console" w:cs="Times New Roman"/>
-          <w:color w:val="000000"/>
-          <w:sz w:val="18"/>
-          <w:szCs w:val="18"/>
-          <w:lang w:val="en-US" w:eastAsia="fr-FR"/>
-        </w:rPr>
-      </w:pPr>
-      <w:r>
-        <w:rPr>
-          <w:rFonts w:ascii="Lucida Console" w:eastAsia="Times New Roman" w:hAnsi="Lucida Console" w:cs="Times New Roman"/>
-          <w:color w:val="000000"/>
-          <w:sz w:val="18"/>
-          <w:szCs w:val="18"/>
-          <w:lang w:val="en-US" w:eastAsia="fr-FR"/>
-        </w:rPr>
-        <w:t xml:space="preserve">type(y) </w:t>
-      </w:r>
-      <w:r>
-        <w:rPr>
-          <w:rFonts w:ascii="Lucida Console" w:eastAsia="Times New Roman" w:hAnsi="Lucida Console" w:cs="Times New Roman"/>
-          <w:color w:val="008000"/>
-          <w:sz w:val="18"/>
-          <w:szCs w:val="18"/>
-          <w:lang w:val="en-US" w:eastAsia="fr-FR"/>
-        </w:rPr>
-        <w:t>#list_iterator</w:t>
-      </w:r>
-    </w:p>
-    <w:p>
-      <w:pPr>
-        <w:shd w:val="clear" w:color="auto" w:fill="FFFFFF"/>
-        <w:spacing w:after="0" w:line="240" w:lineRule="atLeast"/>
-        <w:rPr>
-          <w:rFonts w:ascii="Lucida Console" w:eastAsia="Times New Roman" w:hAnsi="Lucida Console" w:cs="Times New Roman"/>
-          <w:color w:val="000000"/>
-          <w:sz w:val="18"/>
-          <w:szCs w:val="18"/>
-          <w:lang w:val="en-US" w:eastAsia="fr-FR"/>
-        </w:rPr>
-      </w:pPr>
-      <w:r>
-        <w:rPr>
-          <w:rFonts w:ascii="Lucida Console" w:eastAsia="Times New Roman" w:hAnsi="Lucida Console" w:cs="Times New Roman"/>
-          <w:color w:val="000000"/>
-          <w:sz w:val="18"/>
-          <w:szCs w:val="18"/>
-          <w:lang w:val="en-US" w:eastAsia="fr-FR"/>
-        </w:rPr>
-        <w:t xml:space="preserve">next(y) </w:t>
-      </w:r>
-      <w:r>
-        <w:rPr>
-          <w:rFonts w:ascii="Lucida Console" w:eastAsia="Times New Roman" w:hAnsi="Lucida Console" w:cs="Times New Roman"/>
-          <w:color w:val="008000"/>
-          <w:sz w:val="18"/>
-          <w:szCs w:val="18"/>
-          <w:lang w:val="en-US" w:eastAsia="fr-FR"/>
-        </w:rPr>
-        <w:t>#'foo'</w:t>
-      </w:r>
-    </w:p>
-    <w:p>
-      <w:pPr>
-        <w:shd w:val="clear" w:color="auto" w:fill="FFFFFF"/>
-        <w:spacing w:after="0" w:line="240" w:lineRule="atLeast"/>
         <w:rPr>
           <w:rFonts w:ascii="Lucida Console" w:eastAsia="Times New Roman" w:hAnsi="Lucida Console" w:cs="Times New Roman"/>
           <w:color w:val="000000"/>
@@ -35860,8 +35667,13 @@
           <w:szCs w:val="18"/>
           <w:lang w:eastAsia="fr-FR"/>
         </w:rPr>
-      </w:pPr>
-      <w:r>
+        <w:t>}</w:t>
+      </w:r>
+    </w:p>
+    <w:p>
+      <w:pPr>
+        <w:shd w:val="clear" w:color="auto" w:fill="FFFFFF"/>
+        <w:spacing w:after="0" w:line="240" w:lineRule="atLeast"/>
         <w:rPr>
           <w:rFonts w:ascii="Lucida Console" w:eastAsia="Times New Roman" w:hAnsi="Lucida Console" w:cs="Times New Roman"/>
           <w:color w:val="000000"/>
@@ -35869,7 +35681,16 @@
           <w:szCs w:val="18"/>
           <w:lang w:eastAsia="fr-FR"/>
         </w:rPr>
-        <w:t xml:space="preserve">next(y) </w:t>
+      </w:pPr>
+      <w:r>
+        <w:rPr>
+          <w:rFonts w:ascii="Lucida Console" w:eastAsia="Times New Roman" w:hAnsi="Lucida Console" w:cs="Times New Roman"/>
+          <w:color w:val="000000"/>
+          <w:sz w:val="18"/>
+          <w:szCs w:val="18"/>
+          <w:lang w:eastAsia="fr-FR"/>
+        </w:rPr>
+        <w:t xml:space="preserve">type(x) </w:t>
       </w:r>
       <w:r>
         <w:rPr>
@@ -35879,7 +35700,142 @@
           <w:szCs w:val="18"/>
           <w:lang w:eastAsia="fr-FR"/>
         </w:rPr>
-        <w:t>#'bar'</w:t>
+        <w:t>#list</w:t>
+      </w:r>
+    </w:p>
+    <w:p>
+      <w:pPr>
+        <w:shd w:val="clear" w:color="auto" w:fill="FFFFFF"/>
+        <w:spacing w:after="0" w:line="240" w:lineRule="atLeast"/>
+        <w:rPr>
+          <w:rFonts w:ascii="Lucida Console" w:eastAsia="Times New Roman" w:hAnsi="Lucida Console" w:cs="Times New Roman"/>
+          <w:color w:val="000000"/>
+          <w:sz w:val="18"/>
+          <w:szCs w:val="18"/>
+          <w:lang w:val="en-US" w:eastAsia="fr-FR"/>
+        </w:rPr>
+      </w:pPr>
+      <w:r>
+        <w:rPr>
+          <w:rFonts w:ascii="Lucida Console" w:eastAsia="Times New Roman" w:hAnsi="Lucida Console" w:cs="Times New Roman"/>
+          <w:color w:val="000000"/>
+          <w:sz w:val="18"/>
+          <w:szCs w:val="18"/>
+          <w:lang w:val="en-US" w:eastAsia="fr-FR"/>
+        </w:rPr>
+        <w:t xml:space="preserve">next(x) </w:t>
+      </w:r>
+      <w:r>
+        <w:rPr>
+          <w:rFonts w:ascii="Lucida Console" w:eastAsia="Times New Roman" w:hAnsi="Lucida Console" w:cs="Times New Roman"/>
+          <w:color w:val="008000"/>
+          <w:sz w:val="18"/>
+          <w:szCs w:val="18"/>
+          <w:lang w:val="en-US" w:eastAsia="fr-FR"/>
+        </w:rPr>
+        <w:t>#TypeError : 'list object is not an iterator'</w:t>
+      </w:r>
+    </w:p>
+    <w:p>
+      <w:pPr>
+        <w:shd w:val="clear" w:color="auto" w:fill="FFFFFF"/>
+        <w:spacing w:after="0" w:line="240" w:lineRule="atLeast"/>
+        <w:rPr>
+          <w:rFonts w:ascii="Lucida Console" w:eastAsia="Times New Roman" w:hAnsi="Lucida Console" w:cs="Times New Roman"/>
+          <w:color w:val="000000"/>
+          <w:sz w:val="18"/>
+          <w:szCs w:val="18"/>
+          <w:lang w:val="en-US" w:eastAsia="fr-FR"/>
+        </w:rPr>
+      </w:pPr>
+    </w:p>
+    <w:p>
+      <w:pPr>
+        <w:shd w:val="clear" w:color="auto" w:fill="FFFFFF"/>
+        <w:spacing w:after="0" w:line="240" w:lineRule="atLeast"/>
+        <w:rPr>
+          <w:rFonts w:ascii="Lucida Console" w:eastAsia="Times New Roman" w:hAnsi="Lucida Console" w:cs="Times New Roman"/>
+          <w:color w:val="000000"/>
+          <w:sz w:val="18"/>
+          <w:szCs w:val="18"/>
+          <w:lang w:val="en-US" w:eastAsia="fr-FR"/>
+        </w:rPr>
+      </w:pPr>
+      <w:r>
+        <w:rPr>
+          <w:rFonts w:ascii="Lucida Console" w:eastAsia="Times New Roman" w:hAnsi="Lucida Console" w:cs="Times New Roman"/>
+          <w:color w:val="000000"/>
+          <w:sz w:val="18"/>
+          <w:szCs w:val="18"/>
+          <w:lang w:val="en-US" w:eastAsia="fr-FR"/>
+        </w:rPr>
+        <w:t>y = iter(x)</w:t>
+      </w:r>
+    </w:p>
+    <w:p>
+      <w:pPr>
+        <w:shd w:val="clear" w:color="auto" w:fill="FFFFFF"/>
+        <w:spacing w:after="0" w:line="240" w:lineRule="atLeast"/>
+        <w:rPr>
+          <w:rFonts w:ascii="Lucida Console" w:eastAsia="Times New Roman" w:hAnsi="Lucida Console" w:cs="Times New Roman"/>
+          <w:color w:val="000000"/>
+          <w:sz w:val="18"/>
+          <w:szCs w:val="18"/>
+          <w:lang w:val="en-US" w:eastAsia="fr-FR"/>
+        </w:rPr>
+      </w:pPr>
+      <w:r>
+        <w:rPr>
+          <w:rFonts w:ascii="Lucida Console" w:eastAsia="Times New Roman" w:hAnsi="Lucida Console" w:cs="Times New Roman"/>
+          <w:color w:val="000000"/>
+          <w:sz w:val="18"/>
+          <w:szCs w:val="18"/>
+          <w:lang w:val="en-US" w:eastAsia="fr-FR"/>
+        </w:rPr>
+        <w:t xml:space="preserve">type(y) </w:t>
+      </w:r>
+      <w:r>
+        <w:rPr>
+          <w:rFonts w:ascii="Lucida Console" w:eastAsia="Times New Roman" w:hAnsi="Lucida Console" w:cs="Times New Roman"/>
+          <w:color w:val="008000"/>
+          <w:sz w:val="18"/>
+          <w:szCs w:val="18"/>
+          <w:lang w:val="en-US" w:eastAsia="fr-FR"/>
+        </w:rPr>
+        <w:t>#list_iterator</w:t>
+      </w:r>
+    </w:p>
+    <w:p>
+      <w:pPr>
+        <w:shd w:val="clear" w:color="auto" w:fill="FFFFFF"/>
+        <w:spacing w:after="0" w:line="240" w:lineRule="atLeast"/>
+        <w:rPr>
+          <w:rFonts w:ascii="Lucida Console" w:eastAsia="Times New Roman" w:hAnsi="Lucida Console" w:cs="Times New Roman"/>
+          <w:color w:val="000000"/>
+          <w:sz w:val="18"/>
+          <w:szCs w:val="18"/>
+          <w:lang w:val="en-US" w:eastAsia="fr-FR"/>
+        </w:rPr>
+      </w:pPr>
+      <w:r>
+        <w:rPr>
+          <w:rFonts w:ascii="Lucida Console" w:eastAsia="Times New Roman" w:hAnsi="Lucida Console" w:cs="Times New Roman"/>
+          <w:color w:val="000000"/>
+          <w:sz w:val="18"/>
+          <w:szCs w:val="18"/>
+          <w:lang w:val="en-US" w:eastAsia="fr-FR"/>
+        </w:rPr>
+        <w:t xml:space="preserve">next(y) </w:t>
+      </w:r>
+      <w:r>
+        <w:rPr>
+          <w:rFonts w:ascii="Lucida Console" w:eastAsia="Times New Roman" w:hAnsi="Lucida Console" w:cs="Times New Roman"/>
+          <w:color w:val="008000"/>
+          <w:sz w:val="18"/>
+          <w:szCs w:val="18"/>
+          <w:lang w:val="en-US" w:eastAsia="fr-FR"/>
+        </w:rPr>
+        <w:t>#'foo'</w:t>
       </w:r>
     </w:p>
     <w:p>
@@ -35912,6 +35868,39 @@
           <w:szCs w:val="18"/>
           <w:lang w:eastAsia="fr-FR"/>
         </w:rPr>
+        <w:t>#'bar'</w:t>
+      </w:r>
+    </w:p>
+    <w:p>
+      <w:pPr>
+        <w:shd w:val="clear" w:color="auto" w:fill="FFFFFF"/>
+        <w:spacing w:after="0" w:line="240" w:lineRule="atLeast"/>
+        <w:rPr>
+          <w:rFonts w:ascii="Lucida Console" w:eastAsia="Times New Roman" w:hAnsi="Lucida Console" w:cs="Times New Roman"/>
+          <w:color w:val="000000"/>
+          <w:sz w:val="18"/>
+          <w:szCs w:val="18"/>
+          <w:lang w:eastAsia="fr-FR"/>
+        </w:rPr>
+      </w:pPr>
+      <w:r>
+        <w:rPr>
+          <w:rFonts w:ascii="Lucida Console" w:eastAsia="Times New Roman" w:hAnsi="Lucida Console" w:cs="Times New Roman"/>
+          <w:color w:val="000000"/>
+          <w:sz w:val="18"/>
+          <w:szCs w:val="18"/>
+          <w:lang w:eastAsia="fr-FR"/>
+        </w:rPr>
+        <w:t xml:space="preserve">next(y) </w:t>
+      </w:r>
+      <w:r>
+        <w:rPr>
+          <w:rFonts w:ascii="Lucida Console" w:eastAsia="Times New Roman" w:hAnsi="Lucida Console" w:cs="Times New Roman"/>
+          <w:color w:val="008000"/>
+          <w:sz w:val="18"/>
+          <w:szCs w:val="18"/>
+          <w:lang w:eastAsia="fr-FR"/>
+        </w:rPr>
         <w:t>#StopIteration Error ==&gt; dans une boucle for cette error est le signal de la fin de la boucle</w:t>
       </w:r>
     </w:p>
@@ -36543,7 +36532,7 @@
           <w:color w:val="000000"/>
           <w:sz w:val="18"/>
           <w:szCs w:val="18"/>
-          <w:lang w:eastAsia="fr-FR"/>
+          <w:lang w:val="en-US" w:eastAsia="fr-FR"/>
         </w:rPr>
       </w:pPr>
       <w:r>
@@ -36562,7 +36551,7 @@
           <w:color w:val="000000"/>
           <w:sz w:val="18"/>
           <w:szCs w:val="18"/>
-          <w:lang w:eastAsia="fr-FR"/>
+          <w:lang w:val="en-US" w:eastAsia="fr-FR"/>
         </w:rPr>
         <w:t>print(a*b)</w:t>
       </w:r>
@@ -36576,7 +36565,7 @@
           <w:color w:val="000000"/>
           <w:sz w:val="18"/>
           <w:szCs w:val="18"/>
-          <w:lang w:eastAsia="fr-FR"/>
+          <w:lang w:val="en-US" w:eastAsia="fr-FR"/>
         </w:rPr>
       </w:pPr>
       <w:r>
@@ -36585,19 +36574,9 @@
           <w:color w:val="000000"/>
           <w:sz w:val="18"/>
           <w:szCs w:val="18"/>
-          <w:lang w:eastAsia="fr-FR"/>
-        </w:rPr>
-        <w:t xml:space="preserve">  </w:t>
-      </w:r>
-      <w:r>
-        <w:rPr>
-          <w:rFonts w:ascii="Lucida Console" w:eastAsia="Times New Roman" w:hAnsi="Lucida Console" w:cs="Times New Roman"/>
-          <w:color w:val="000000"/>
-          <w:sz w:val="18"/>
-          <w:szCs w:val="18"/>
-          <w:lang w:eastAsia="fr-FR"/>
-        </w:rPr>
-        <w:t>g()</w:t>
+          <w:lang w:val="en-US" w:eastAsia="fr-FR"/>
+        </w:rPr>
+        <w:t xml:space="preserve">  g()</w:t>
       </w:r>
     </w:p>
     <w:p>
@@ -38664,11 +38643,13 @@
       <w:pPr>
         <w:rPr>
           <w:sz w:val="24"/>
+          <w:lang w:val="en-US"/>
         </w:rPr>
       </w:pPr>
       <w:r>
         <w:rPr>
           <w:sz w:val="24"/>
+          <w:lang w:val="en-US"/>
         </w:rPr>
         <w:t xml:space="preserve">Ex : </w:t>
       </w:r>
@@ -38846,7 +38827,7 @@
           <w:color w:val="000000"/>
           <w:sz w:val="20"/>
           <w:szCs w:val="18"/>
-          <w:lang w:eastAsia="fr-FR"/>
+          <w:lang w:val="en-US" w:eastAsia="fr-FR"/>
         </w:rPr>
       </w:pPr>
       <w:r>
@@ -38865,7 +38846,7 @@
           <w:color w:val="0000FF"/>
           <w:sz w:val="20"/>
           <w:szCs w:val="18"/>
-          <w:lang w:eastAsia="fr-FR"/>
+          <w:lang w:val="en-US" w:eastAsia="fr-FR"/>
         </w:rPr>
         <w:t>yield</w:t>
       </w:r>
@@ -38875,7 +38856,7 @@
           <w:color w:val="000000"/>
           <w:sz w:val="20"/>
           <w:szCs w:val="18"/>
-          <w:lang w:eastAsia="fr-FR"/>
+          <w:lang w:val="en-US" w:eastAsia="fr-FR"/>
         </w:rPr>
         <w:t xml:space="preserve"> </w:t>
       </w:r>
@@ -38885,7 +38866,7 @@
           <w:color w:val="A31515"/>
           <w:sz w:val="20"/>
           <w:szCs w:val="18"/>
-          <w:lang w:eastAsia="fr-FR"/>
+          <w:lang w:val="en-US" w:eastAsia="fr-FR"/>
         </w:rPr>
         <w:t>'start'</w:t>
       </w:r>
@@ -38908,7 +38889,7 @@
           <w:color w:val="000000"/>
           <w:sz w:val="20"/>
           <w:szCs w:val="18"/>
-          <w:lang w:eastAsia="fr-FR"/>
+          <w:lang w:val="en-US" w:eastAsia="fr-FR"/>
         </w:rPr>
         <w:t xml:space="preserve">  </w:t>
       </w:r>
@@ -48724,20 +48705,15 @@
         <w:rPr>
           <w:b/>
           <w:color w:val="FF0000"/>
-          <w:lang w:val="en-US"/>
-        </w:rPr>
-      </w:pPr>
-      <w:r>
-        <w:rPr>
-          <w:lang w:val="en-US"/>
-        </w:rPr>
+        </w:rPr>
+      </w:pPr>
+      <w:r>
         <w:t xml:space="preserve">Utiliser </w:t>
       </w:r>
       <w:r>
         <w:rPr>
           <w:b/>
           <w:color w:val="FF0000"/>
-          <w:lang w:val="en-US"/>
         </w:rPr>
         <w:t>scipy.optimize.fsolve</w:t>
       </w:r>
@@ -48748,21 +48724,14 @@
         <w:rPr>
           <w:b/>
           <w:color w:val="FF0000"/>
-          <w:lang w:val="en-US"/>
         </w:rPr>
       </w:pPr>
     </w:p>
     <w:p>
       <w:pPr>
         <w:pStyle w:val="Titre4"/>
-        <w:rPr>
-          <w:lang w:val="en-US"/>
-        </w:rPr>
-      </w:pPr>
-      <w:r>
-        <w:rPr>
-          <w:lang w:val="en-US"/>
-        </w:rPr>
+      </w:pPr>
+      <w:r>
         <w:t>Points fixes</w:t>
       </w:r>
     </w:p>
@@ -48772,14 +48741,12 @@
         <w:rPr>
           <w:rFonts w:ascii="Lucida Console" w:hAnsi="Lucida Console"/>
           <w:sz w:val="20"/>
-          <w:lang w:val="en-US"/>
         </w:rPr>
       </w:pPr>
       <w:r>
         <w:rPr>
           <w:rFonts w:ascii="Lucida Console" w:hAnsi="Lucida Console"/>
           <w:sz w:val="20"/>
-          <w:lang w:val="en-US"/>
         </w:rPr>
         <w:t xml:space="preserve">from </w:t>
       </w:r>
@@ -48787,7 +48754,6 @@
         <w:rPr>
           <w:rFonts w:ascii="Lucida Console" w:hAnsi="Lucida Console"/>
           <w:sz w:val="20"/>
-          <w:lang w:val="en-US"/>
         </w:rPr>
         <w:t>scipy.optimize import fixed_point</w:t>
       </w:r>
@@ -49508,14 +49474,12 @@
         <w:rPr>
           <w:rFonts w:ascii="Lucida Console" w:hAnsi="Lucida Console"/>
           <w:sz w:val="20"/>
-          <w:lang w:val="en-US"/>
         </w:rPr>
       </w:pPr>
       <w:r>
         <w:rPr>
           <w:rFonts w:ascii="Lucida Console" w:hAnsi="Lucida Console"/>
           <w:sz w:val="20"/>
-          <w:lang w:val="en-US"/>
         </w:rPr>
         <w:t>qm_numba = jit(qm)</w:t>
       </w:r>
@@ -49609,12 +49573,14 @@
         <w:rPr>
           <w:rFonts w:ascii="Lucida Console" w:hAnsi="Lucida Console"/>
           <w:sz w:val="20"/>
+          <w:lang w:val="en-US"/>
         </w:rPr>
       </w:pPr>
       <w:r>
         <w:rPr>
           <w:rFonts w:ascii="Lucida Console" w:hAnsi="Lucida Console"/>
           <w:sz w:val="20"/>
+          <w:lang w:val="en-US"/>
         </w:rPr>
         <w:t>@jit</w:t>
       </w:r>
@@ -49622,6 +49588,7 @@
         <w:rPr>
           <w:rFonts w:ascii="Lucida Console" w:hAnsi="Lucida Console"/>
           <w:sz w:val="20"/>
+          <w:lang w:val="en-US"/>
         </w:rPr>
         <w:tab/>
       </w:r>
@@ -51439,7 +51406,7 @@
           <w:rFonts w:ascii="Courier New" w:eastAsia="Times New Roman" w:hAnsi="Courier New" w:cs="Courier New"/>
           <w:sz w:val="20"/>
           <w:szCs w:val="20"/>
-          <w:lang w:val="en-US" w:eastAsia="fr-FR"/>
+          <w:lang w:eastAsia="fr-FR"/>
         </w:rPr>
       </w:pPr>
       <w:r>
@@ -51449,7 +51416,16 @@
           <w:szCs w:val="20"/>
           <w:lang w:val="en-US" w:eastAsia="fr-FR"/>
         </w:rPr>
-        <w:t xml:space="preserve">    return sum</w:t>
+        <w:t xml:space="preserve">    </w:t>
+      </w:r>
+      <w:r>
+        <w:rPr>
+          <w:rFonts w:ascii="Lucida Console" w:eastAsia="Times New Roman" w:hAnsi="Lucida Console" w:cs="Courier New"/>
+          <w:sz w:val="20"/>
+          <w:szCs w:val="20"/>
+          <w:lang w:eastAsia="fr-FR"/>
+        </w:rPr>
+        <w:t>return sum</w:t>
       </w:r>
     </w:p>
     <w:p>
@@ -51459,7 +51435,6 @@
           <w:rFonts w:ascii="Lucida Console" w:hAnsi="Lucida Console"/>
           <w:sz w:val="20"/>
           <w:szCs w:val="24"/>
-          <w:lang w:val="en-US"/>
         </w:rPr>
       </w:pPr>
     </w:p>
@@ -56531,6 +56506,7 @@
     <w:lsdException w:name="HTML Sample" w:semiHidden="1" w:unhideWhenUsed="1"/>
     <w:lsdException w:name="HTML Typewriter" w:semiHidden="1" w:unhideWhenUsed="1"/>
     <w:lsdException w:name="HTML Variable" w:semiHidden="1" w:unhideWhenUsed="1"/>
+    <w:lsdException w:name="Normal Table" w:semiHidden="1" w:unhideWhenUsed="1"/>
     <w:lsdException w:name="annotation subject" w:semiHidden="1" w:unhideWhenUsed="1"/>
     <w:lsdException w:name="No List" w:semiHidden="1" w:unhideWhenUsed="1"/>
     <w:lsdException w:name="Outline List 1" w:semiHidden="1" w:unhideWhenUsed="1"/>
@@ -56577,8 +56553,10 @@
     <w:lsdException w:name="Table Subtle 2" w:semiHidden="1" w:unhideWhenUsed="1"/>
     <w:lsdException w:name="Table Web 1" w:semiHidden="1" w:unhideWhenUsed="1"/>
     <w:lsdException w:name="Table Web 2" w:semiHidden="1" w:unhideWhenUsed="1"/>
+    <w:lsdException w:name="Table Web 3" w:semiHidden="1" w:unhideWhenUsed="1"/>
     <w:lsdException w:name="Balloon Text" w:semiHidden="1" w:unhideWhenUsed="1"/>
     <w:lsdException w:name="Table Grid" w:uiPriority="39"/>
+    <w:lsdException w:name="Table Theme" w:semiHidden="1" w:unhideWhenUsed="1"/>
     <w:lsdException w:name="Placeholder Text" w:semiHidden="1"/>
     <w:lsdException w:name="No Spacing" w:uiPriority="1" w:qFormat="1"/>
     <w:lsdException w:name="Light Shading" w:uiPriority="60"/>
@@ -58438,6 +58416,7 @@
     <w:rsidRoot w:val="00054677"/>
     <w:rsid w:val="00054677"/>
     <w:rsid w:val="00387F7B"/>
+    <w:rsid w:val="00C24616"/>
     <w:rsid w:val="00C32480"/>
     <w:rsid w:val="00EA5B19"/>
   </w:rsids>
@@ -58585,6 +58564,7 @@
     <w:lsdException w:name="HTML Sample" w:semiHidden="1" w:unhideWhenUsed="1"/>
     <w:lsdException w:name="HTML Typewriter" w:semiHidden="1" w:unhideWhenUsed="1"/>
     <w:lsdException w:name="HTML Variable" w:semiHidden="1" w:unhideWhenUsed="1"/>
+    <w:lsdException w:name="Normal Table" w:semiHidden="1" w:unhideWhenUsed="1"/>
     <w:lsdException w:name="annotation subject" w:semiHidden="1" w:unhideWhenUsed="1"/>
     <w:lsdException w:name="No List" w:semiHidden="1" w:unhideWhenUsed="1"/>
     <w:lsdException w:name="Outline List 1" w:semiHidden="1" w:unhideWhenUsed="1"/>
@@ -58631,8 +58611,10 @@
     <w:lsdException w:name="Table Subtle 2" w:semiHidden="1" w:unhideWhenUsed="1"/>
     <w:lsdException w:name="Table Web 1" w:semiHidden="1" w:unhideWhenUsed="1"/>
     <w:lsdException w:name="Table Web 2" w:semiHidden="1" w:unhideWhenUsed="1"/>
+    <w:lsdException w:name="Table Web 3" w:semiHidden="1" w:unhideWhenUsed="1"/>
     <w:lsdException w:name="Balloon Text" w:semiHidden="1" w:unhideWhenUsed="1"/>
     <w:lsdException w:name="Table Grid" w:uiPriority="39"/>
+    <w:lsdException w:name="Table Theme" w:semiHidden="1" w:unhideWhenUsed="1"/>
     <w:lsdException w:name="Placeholder Text" w:semiHidden="1"/>
     <w:lsdException w:name="No Spacing" w:uiPriority="1" w:qFormat="1"/>
     <w:lsdException w:name="Light Shading" w:uiPriority="60"/>
@@ -59165,7 +59147,7 @@
 </file>
 
 <file path=customXml/itemProps1.xml><?xml version="1.0" encoding="utf-8"?>
-<ds:datastoreItem xmlns:ds="http://schemas.openxmlformats.org/officeDocument/2006/customXml" ds:itemID="{76F72166-A2D7-4E87-852F-0E22A6E9D768}">
+<ds:datastoreItem xmlns:ds="http://schemas.openxmlformats.org/officeDocument/2006/customXml" ds:itemID="{477CDA5F-9089-41CE-89CE-4C99B5BE2078}">
   <ds:schemaRefs>
     <ds:schemaRef ds:uri="http://schemas.openxmlformats.org/officeDocument/2006/bibliography"/>
   </ds:schemaRefs>

</xml_diff>